<commit_message>
Update tutorial docs and model.py
</commit_message>
<xml_diff>
--- a/heroku_tutorial.docx
+++ b/heroku_tutorial.docx
@@ -40,11 +40,7 @@
         <w:t>Data Glacier</w:t>
       </w:r>
     </w:p>
-    <w:p>
-      <w:pPr>
-        <w:jc w:val="center"/>
-      </w:pPr>
-    </w:p>
+    <w:p/>
     <w:p>
       <w:pPr>
         <w:jc w:val="center"/>
@@ -73,36 +69,6 @@
         <w:t>Create ML Model and save (pickle) it</w:t>
       </w:r>
     </w:p>
-    <w:p>
-      <w:pPr>
-        <w:pStyle w:val="ListParagraph"/>
-      </w:pPr>
-    </w:p>
-    <w:p>
-      <w:pPr>
-        <w:pStyle w:val="ListParagraph"/>
-        <w:numPr>
-          <w:ilvl w:val="0"/>
-          <w:numId w:val="1"/>
-        </w:numPr>
-      </w:pPr>
-      <w:r>
-        <w:t>Create Flask files for UI and python main file (app.py) that can unpickle the machine learning model from step 1 and do predictions</w:t>
-      </w:r>
-    </w:p>
-    <w:p/>
-    <w:p>
-      <w:pPr>
-        <w:pStyle w:val="ListParagraph"/>
-        <w:numPr>
-          <w:ilvl w:val="0"/>
-          <w:numId w:val="1"/>
-        </w:numPr>
-      </w:pPr>
-      <w:r>
-        <w:t>Create requirements.txt to setup Flask web app with all python dependencies</w:t>
-      </w:r>
-    </w:p>
     <w:p/>
     <w:p>
       <w:pPr>
@@ -113,10 +79,10 @@
           <w:noProof/>
         </w:rPr>
         <w:drawing>
-          <wp:inline distT="0" distB="0" distL="0" distR="0" wp14:anchorId="39FA549D" wp14:editId="4D4C0E54">
-            <wp:extent cx="3942893" cy="2425974"/>
-            <wp:effectExtent l="0" t="0" r="0" b="0"/>
-            <wp:docPr id="11" name="Picture 11"/>
+          <wp:inline distT="0" distB="0" distL="0" distR="0" wp14:anchorId="66B750AE" wp14:editId="2D830942">
+            <wp:extent cx="2809449" cy="3072384"/>
+            <wp:effectExtent l="0" t="0" r="0" b="1270"/>
+            <wp:docPr id="2" name="Picture 2"/>
             <wp:cNvGraphicFramePr>
               <a:graphicFrameLocks xmlns:a="http://schemas.openxmlformats.org/drawingml/2006/main" noChangeAspect="1"/>
             </wp:cNvGraphicFramePr>
@@ -124,7 +90,7 @@
               <a:graphicData uri="http://schemas.openxmlformats.org/drawingml/2006/picture">
                 <pic:pic xmlns:pic="http://schemas.openxmlformats.org/drawingml/2006/picture">
                   <pic:nvPicPr>
-                    <pic:cNvPr id="11" name="Picture 11"/>
+                    <pic:cNvPr id="2" name="Picture 2"/>
                     <pic:cNvPicPr/>
                   </pic:nvPicPr>
                   <pic:blipFill>
@@ -142,7 +108,7 @@
                   <pic:spPr>
                     <a:xfrm>
                       <a:off x="0" y="0"/>
-                      <a:ext cx="3990758" cy="2455424"/>
+                      <a:ext cx="2887484" cy="3157722"/>
                     </a:xfrm>
                     <a:prstGeom prst="rect">
                       <a:avLst/>
@@ -155,7 +121,11 @@
         </w:drawing>
       </w:r>
     </w:p>
-    <w:p/>
+    <w:p>
+      <w:pPr>
+        <w:pStyle w:val="ListParagraph"/>
+      </w:pPr>
+    </w:p>
     <w:p>
       <w:pPr>
         <w:pStyle w:val="ListParagraph"/>
@@ -165,15 +135,7 @@
         </w:numPr>
       </w:pPr>
       <w:r>
-        <w:t xml:space="preserve">Create </w:t>
-      </w:r>
-      <w:proofErr w:type="spellStart"/>
-      <w:r>
-        <w:t>Procfile</w:t>
-      </w:r>
-      <w:proofErr w:type="spellEnd"/>
-      <w:r>
-        <w:t xml:space="preserve"> to initiate Flask app command</w:t>
+        <w:t>Create Flask files for UI and python main file (app.py) that can unpickle the machine learning model from step 1 and do predictions</w:t>
       </w:r>
     </w:p>
     <w:p/>
@@ -186,10 +148,10 @@
           <w:noProof/>
         </w:rPr>
         <w:drawing>
-          <wp:inline distT="0" distB="0" distL="0" distR="0" wp14:anchorId="61388CD8" wp14:editId="3A4D1F7E">
-            <wp:extent cx="3966700" cy="2435961"/>
-            <wp:effectExtent l="0" t="0" r="0" b="2540"/>
-            <wp:docPr id="4" name="Picture 4"/>
+          <wp:inline distT="0" distB="0" distL="0" distR="0" wp14:anchorId="3142A48B" wp14:editId="6A64EC9F">
+            <wp:extent cx="2728570" cy="2728570"/>
+            <wp:effectExtent l="0" t="0" r="2540" b="2540"/>
+            <wp:docPr id="3" name="Picture 3"/>
             <wp:cNvGraphicFramePr>
               <a:graphicFrameLocks xmlns:a="http://schemas.openxmlformats.org/drawingml/2006/main" noChangeAspect="1"/>
             </wp:cNvGraphicFramePr>
@@ -197,7 +159,7 @@
               <a:graphicData uri="http://schemas.openxmlformats.org/drawingml/2006/picture">
                 <pic:pic xmlns:pic="http://schemas.openxmlformats.org/drawingml/2006/picture">
                   <pic:nvPicPr>
-                    <pic:cNvPr id="4" name="Picture 4"/>
+                    <pic:cNvPr id="3" name="Picture 3"/>
                     <pic:cNvPicPr/>
                   </pic:nvPicPr>
                   <pic:blipFill>
@@ -215,7 +177,7 @@
                   <pic:spPr>
                     <a:xfrm>
                       <a:off x="0" y="0"/>
-                      <a:ext cx="4018305" cy="2467652"/>
+                      <a:ext cx="2777995" cy="2777995"/>
                     </a:xfrm>
                     <a:prstGeom prst="rect">
                       <a:avLst/>
@@ -228,21 +190,7 @@
         </w:drawing>
       </w:r>
     </w:p>
-    <w:p>
-      <w:pPr>
-        <w:jc w:val="center"/>
-      </w:pPr>
-    </w:p>
-    <w:p>
-      <w:pPr>
-        <w:jc w:val="center"/>
-      </w:pPr>
-    </w:p>
-    <w:p>
-      <w:pPr>
-        <w:jc w:val="center"/>
-      </w:pPr>
-    </w:p>
+    <w:p/>
     <w:p>
       <w:pPr>
         <w:pStyle w:val="ListParagraph"/>
@@ -252,6 +200,159 @@
         </w:numPr>
       </w:pPr>
       <w:r>
+        <w:t>Create requirements.txt to setup Flask web app with all python dependencies</w:t>
+      </w:r>
+    </w:p>
+    <w:p/>
+    <w:p>
+      <w:pPr>
+        <w:jc w:val="center"/>
+      </w:pPr>
+      <w:r>
+        <w:rPr>
+          <w:noProof/>
+        </w:rPr>
+        <w:drawing>
+          <wp:inline distT="0" distB="0" distL="0" distR="0" wp14:anchorId="755B5AB7" wp14:editId="32AAF039">
+            <wp:extent cx="5218150" cy="3189427"/>
+            <wp:effectExtent l="0" t="0" r="1905" b="0"/>
+            <wp:docPr id="6" name="Picture 6"/>
+            <wp:cNvGraphicFramePr>
+              <a:graphicFrameLocks xmlns:a="http://schemas.openxmlformats.org/drawingml/2006/main" noChangeAspect="1"/>
+            </wp:cNvGraphicFramePr>
+            <a:graphic xmlns:a="http://schemas.openxmlformats.org/drawingml/2006/main">
+              <a:graphicData uri="http://schemas.openxmlformats.org/drawingml/2006/picture">
+                <pic:pic xmlns:pic="http://schemas.openxmlformats.org/drawingml/2006/picture">
+                  <pic:nvPicPr>
+                    <pic:cNvPr id="6" name="Picture 6"/>
+                    <pic:cNvPicPr/>
+                  </pic:nvPicPr>
+                  <pic:blipFill>
+                    <a:blip r:embed="rId7" cstate="print">
+                      <a:extLst>
+                        <a:ext uri="{28A0092B-C50C-407E-A947-70E740481C1C}">
+                          <a14:useLocalDpi xmlns:a14="http://schemas.microsoft.com/office/drawing/2010/main" val="0"/>
+                        </a:ext>
+                      </a:extLst>
+                    </a:blip>
+                    <a:stretch>
+                      <a:fillRect/>
+                    </a:stretch>
+                  </pic:blipFill>
+                  <pic:spPr>
+                    <a:xfrm>
+                      <a:off x="0" y="0"/>
+                      <a:ext cx="5333093" cy="3259682"/>
+                    </a:xfrm>
+                    <a:prstGeom prst="rect">
+                      <a:avLst/>
+                    </a:prstGeom>
+                  </pic:spPr>
+                </pic:pic>
+              </a:graphicData>
+            </a:graphic>
+          </wp:inline>
+        </w:drawing>
+      </w:r>
+    </w:p>
+    <w:p/>
+    <w:p>
+      <w:pPr>
+        <w:pStyle w:val="ListParagraph"/>
+        <w:numPr>
+          <w:ilvl w:val="0"/>
+          <w:numId w:val="1"/>
+        </w:numPr>
+      </w:pPr>
+      <w:r>
+        <w:t xml:space="preserve">Create </w:t>
+      </w:r>
+      <w:proofErr w:type="spellStart"/>
+      <w:r>
+        <w:t>Procfile</w:t>
+      </w:r>
+      <w:proofErr w:type="spellEnd"/>
+      <w:r>
+        <w:t xml:space="preserve"> to initiate Flask app command</w:t>
+      </w:r>
+    </w:p>
+    <w:p/>
+    <w:p>
+      <w:pPr>
+        <w:jc w:val="center"/>
+      </w:pPr>
+      <w:r>
+        <w:rPr>
+          <w:noProof/>
+        </w:rPr>
+        <w:drawing>
+          <wp:inline distT="0" distB="0" distL="0" distR="0" wp14:anchorId="61388CD8" wp14:editId="1C614622">
+            <wp:extent cx="5312761" cy="3262580"/>
+            <wp:effectExtent l="0" t="0" r="0" b="1905"/>
+            <wp:docPr id="4" name="Picture 4"/>
+            <wp:cNvGraphicFramePr>
+              <a:graphicFrameLocks xmlns:a="http://schemas.openxmlformats.org/drawingml/2006/main" noChangeAspect="1"/>
+            </wp:cNvGraphicFramePr>
+            <a:graphic xmlns:a="http://schemas.openxmlformats.org/drawingml/2006/main">
+              <a:graphicData uri="http://schemas.openxmlformats.org/drawingml/2006/picture">
+                <pic:pic xmlns:pic="http://schemas.openxmlformats.org/drawingml/2006/picture">
+                  <pic:nvPicPr>
+                    <pic:cNvPr id="4" name="Picture 4"/>
+                    <pic:cNvPicPr/>
+                  </pic:nvPicPr>
+                  <pic:blipFill>
+                    <a:blip r:embed="rId8" cstate="print">
+                      <a:extLst>
+                        <a:ext uri="{28A0092B-C50C-407E-A947-70E740481C1C}">
+                          <a14:useLocalDpi xmlns:a14="http://schemas.microsoft.com/office/drawing/2010/main" val="0"/>
+                        </a:ext>
+                      </a:extLst>
+                    </a:blip>
+                    <a:stretch>
+                      <a:fillRect/>
+                    </a:stretch>
+                  </pic:blipFill>
+                  <pic:spPr>
+                    <a:xfrm>
+                      <a:off x="0" y="0"/>
+                      <a:ext cx="5448209" cy="3345759"/>
+                    </a:xfrm>
+                    <a:prstGeom prst="rect">
+                      <a:avLst/>
+                    </a:prstGeom>
+                  </pic:spPr>
+                </pic:pic>
+              </a:graphicData>
+            </a:graphic>
+          </wp:inline>
+        </w:drawing>
+      </w:r>
+    </w:p>
+    <w:p>
+      <w:pPr>
+        <w:jc w:val="center"/>
+      </w:pPr>
+    </w:p>
+    <w:p>
+      <w:pPr>
+        <w:jc w:val="center"/>
+      </w:pPr>
+    </w:p>
+    <w:p>
+      <w:pPr>
+        <w:jc w:val="center"/>
+      </w:pPr>
+    </w:p>
+    <w:p>
+      <w:pPr>
+        <w:pStyle w:val="ListParagraph"/>
+        <w:numPr>
+          <w:ilvl w:val="0"/>
+          <w:numId w:val="1"/>
+        </w:numPr>
+      </w:pPr>
+      <w:r>
+        <w:lastRenderedPageBreak/>
         <w:t xml:space="preserve">Commit files from Step 1, 2, 3 &amp; 4 </w:t>
       </w:r>
       <w:r>
@@ -292,7 +393,7 @@
                     <pic:cNvPicPr/>
                   </pic:nvPicPr>
                   <pic:blipFill>
-                    <a:blip r:embed="rId7" cstate="print">
+                    <a:blip r:embed="rId9" cstate="print">
                       <a:extLst>
                         <a:ext uri="{28A0092B-C50C-407E-A947-70E740481C1C}">
                           <a14:useLocalDpi xmlns:a14="http://schemas.microsoft.com/office/drawing/2010/main" val="0"/>
@@ -375,7 +476,7 @@
                     <pic:cNvPicPr/>
                   </pic:nvPicPr>
                   <pic:blipFill>
-                    <a:blip r:embed="rId8" cstate="print">
+                    <a:blip r:embed="rId10" cstate="print">
                       <a:extLst>
                         <a:ext uri="{28A0092B-C50C-407E-A947-70E740481C1C}">
                           <a14:useLocalDpi xmlns:a14="http://schemas.microsoft.com/office/drawing/2010/main" val="0"/>
@@ -404,6 +505,16 @@
     </w:p>
     <w:p>
       <w:pPr>
+        <w:jc w:val="center"/>
+      </w:pPr>
+    </w:p>
+    <w:p>
+      <w:pPr>
+        <w:jc w:val="center"/>
+      </w:pPr>
+    </w:p>
+    <w:p>
+      <w:pPr>
         <w:pStyle w:val="ListParagraph"/>
         <w:numPr>
           <w:ilvl w:val="0"/>
@@ -449,7 +560,7 @@
                     <pic:cNvPicPr/>
                   </pic:nvPicPr>
                   <pic:blipFill>
-                    <a:blip r:embed="rId9" cstate="print">
+                    <a:blip r:embed="rId11" cstate="print">
                       <a:extLst>
                         <a:ext uri="{28A0092B-C50C-407E-A947-70E740481C1C}">
                           <a14:useLocalDpi xmlns:a14="http://schemas.microsoft.com/office/drawing/2010/main" val="0"/>
@@ -518,7 +629,7 @@
                     <pic:cNvPicPr/>
                   </pic:nvPicPr>
                   <pic:blipFill>
-                    <a:blip r:embed="rId10" cstate="print">
+                    <a:blip r:embed="rId12" cstate="print">
                       <a:extLst>
                         <a:ext uri="{28A0092B-C50C-407E-A947-70E740481C1C}">
                           <a14:useLocalDpi xmlns:a14="http://schemas.microsoft.com/office/drawing/2010/main" val="0"/>

</xml_diff>